<commit_message>
Added date and currency
</commit_message>
<xml_diff>
--- a/defaultTemplate.docx
+++ b/defaultTemplate.docx
@@ -124,7 +124,6 @@
     <w:p>
       <w:pPr>
         <w:pStyle w:val="NoSpacing"/>
-        <w:jc w:val="center"/>
         <w:rPr>
           <w:rFonts w:ascii="Times New Roman" w:hAnsi="Times New Roman" w:cs="Times New Roman"/>
           <w:sz w:val="20"/>
@@ -142,8 +141,6 @@
           <w:szCs w:val="20"/>
         </w:rPr>
       </w:pPr>
-      <w:bookmarkStart w:id="0" w:name="_GoBack"/>
-      <w:bookmarkEnd w:id="0"/>
     </w:p>
     <w:tbl>
       <w:tblPr>
@@ -1055,11 +1052,20 @@
         </w:rPr>
       </w:pPr>
     </w:p>
+    <w:p>
+      <w:pPr>
+        <w:pStyle w:val="NoSpacing"/>
+        <w:rPr>
+          <w:rFonts w:ascii="Times New Roman" w:hAnsi="Times New Roman" w:cs="Times New Roman"/>
+          <w:lang w:val="bg-BG"/>
+        </w:rPr>
+      </w:pPr>
+    </w:p>
     <w:tbl>
       <w:tblPr>
         <w:tblStyle w:val="TableGrid"/>
-        <w:tblW w:w="0" w:type="auto"/>
-        <w:jc w:val="right"/>
+        <w:tblW w:w="5603" w:type="dxa"/>
+        <w:tblInd w:w="7365" w:type="dxa"/>
         <w:tblBorders>
           <w:top w:val="none" w:sz="0" w:space="0" w:color="auto"/>
           <w:left w:val="none" w:sz="0" w:space="0" w:color="auto"/>
@@ -1071,16 +1077,16 @@
         <w:tblLook w:val="04A0" w:firstRow="1" w:lastRow="0" w:firstColumn="1" w:lastColumn="0" w:noHBand="0" w:noVBand="1"/>
       </w:tblPr>
       <w:tblGrid>
-        <w:gridCol w:w="2340"/>
-        <w:gridCol w:w="2785"/>
+        <w:gridCol w:w="2558"/>
+        <w:gridCol w:w="3045"/>
       </w:tblGrid>
       <w:tr>
         <w:trPr>
-          <w:jc w:val="right"/>
+          <w:trHeight w:val="564"/>
         </w:trPr>
         <w:tc>
           <w:tcPr>
-            <w:tcW w:w="2340" w:type="dxa"/>
+            <w:tcW w:w="2558" w:type="dxa"/>
           </w:tcPr>
           <w:p>
             <w:pPr>
@@ -1102,42 +1108,83 @@
                 <w:lang w:val="bg-BG"/>
               </w:rPr>
               <w:t>Данъчна основа:</w:t>
+            </w:r>
+          </w:p>
+          <w:p>
+            <w:pPr>
+              <w:pStyle w:val="NoSpacing"/>
+              <w:rPr>
+                <w:rFonts w:ascii="Times New Roman" w:hAnsi="Times New Roman" w:cs="Times New Roman"/>
+                <w:color w:val="244061" w:themeColor="accent1" w:themeShade="80"/>
+                <w:sz w:val="24"/>
+                <w:szCs w:val="24"/>
+                <w:lang w:val="bg-BG"/>
+              </w:rPr>
+            </w:pPr>
+            <w:r>
+              <w:rPr>
+                <w:rFonts w:ascii="Times New Roman" w:hAnsi="Times New Roman" w:cs="Times New Roman"/>
+                <w:color w:val="244061" w:themeColor="accent1" w:themeShade="80"/>
+                <w:sz w:val="24"/>
+                <w:szCs w:val="24"/>
+                <w:lang w:val="bg-BG"/>
+              </w:rPr>
+              <w:t>ДДС:</w:t>
             </w:r>
           </w:p>
         </w:tc>
         <w:tc>
           <w:tcPr>
-            <w:tcW w:w="2785" w:type="dxa"/>
+            <w:tcW w:w="3045" w:type="dxa"/>
           </w:tcPr>
           <w:p>
             <w:pPr>
               <w:pStyle w:val="NoSpacing"/>
               <w:rPr>
                 <w:rFonts w:ascii="Times New Roman" w:hAnsi="Times New Roman" w:cs="Times New Roman"/>
+                <w:sz w:val="24"/>
+                <w:szCs w:val="24"/>
+              </w:rPr>
+            </w:pPr>
+            <w:r>
+              <w:rPr>
+                <w:rFonts w:ascii="Times New Roman" w:hAnsi="Times New Roman" w:cs="Times New Roman"/>
+                <w:sz w:val="24"/>
+                <w:szCs w:val="24"/>
+              </w:rPr>
+              <w:t>${total}</w:t>
+            </w:r>
+          </w:p>
+          <w:p>
+            <w:pPr>
+              <w:pStyle w:val="NoSpacing"/>
+              <w:rPr>
+                <w:rFonts w:ascii="Times New Roman" w:hAnsi="Times New Roman" w:cs="Times New Roman"/>
                 <w:color w:val="244061" w:themeColor="accent1" w:themeShade="80"/>
                 <w:sz w:val="24"/>
                 <w:szCs w:val="24"/>
-                <w:lang w:val="bg-BG"/>
-              </w:rPr>
-            </w:pPr>
-            <w:r>
-              <w:rPr>
-                <w:rFonts w:ascii="Times New Roman" w:hAnsi="Times New Roman" w:cs="Times New Roman"/>
-                <w:sz w:val="24"/>
-                <w:szCs w:val="24"/>
-              </w:rPr>
-              <w:t>${total}</w:t>
-            </w:r>
+              </w:rPr>
+            </w:pPr>
+            <w:r>
+              <w:rPr>
+                <w:rFonts w:ascii="Times New Roman" w:hAnsi="Times New Roman" w:cs="Times New Roman"/>
+                <w:sz w:val="24"/>
+                <w:szCs w:val="24"/>
+              </w:rPr>
+              <w:t>${tax}</w:t>
+            </w:r>
+            <w:bookmarkStart w:id="0" w:name="_GoBack"/>
+            <w:bookmarkEnd w:id="0"/>
           </w:p>
         </w:tc>
       </w:tr>
       <w:tr>
         <w:trPr>
-          <w:jc w:val="right"/>
+          <w:trHeight w:val="274"/>
         </w:trPr>
         <w:tc>
           <w:tcPr>
-            <w:tcW w:w="2340" w:type="dxa"/>
+            <w:tcW w:w="2558" w:type="dxa"/>
           </w:tcPr>
           <w:p>
             <w:pPr>
@@ -1164,7 +1211,7 @@
         </w:tc>
         <w:tc>
           <w:tcPr>
-            <w:tcW w:w="2785" w:type="dxa"/>
+            <w:tcW w:w="3045" w:type="dxa"/>
           </w:tcPr>
           <w:p>
             <w:pPr>
@@ -1200,6 +1247,14 @@
                 <w:szCs w:val="24"/>
               </w:rPr>
               <w:t>}</w:t>
+            </w:r>
+            <w:r>
+              <w:rPr>
+                <w:rFonts w:ascii="Times New Roman" w:hAnsi="Times New Roman" w:cs="Times New Roman"/>
+                <w:sz w:val="24"/>
+                <w:szCs w:val="24"/>
+              </w:rPr>
+              <w:t xml:space="preserve"> ${currency}</w:t>
             </w:r>
           </w:p>
         </w:tc>
@@ -2772,7 +2827,7 @@
 </file>
 
 <file path=customXml/itemProps1.xml><?xml version="1.0" encoding="utf-8"?>
-<ds:datastoreItem xmlns:ds="http://schemas.openxmlformats.org/officeDocument/2006/customXml" ds:itemID="{0FE428B2-0C42-49D8-BD85-6688FAC7881B}">
+<ds:datastoreItem xmlns:ds="http://schemas.openxmlformats.org/officeDocument/2006/customXml" ds:itemID="{975C1680-EB87-477D-AB41-28DFD6933953}">
   <ds:schemaRefs>
     <ds:schemaRef ds:uri="http://schemas.openxmlformats.org/officeDocument/2006/bibliography"/>
   </ds:schemaRefs>

</xml_diff>

<commit_message>
Revert "Added date and currency"
This reverts commit 68663cb10dd4a21620ecf12b51c41be3bd8ccafb.
</commit_message>
<xml_diff>
--- a/defaultTemplate.docx
+++ b/defaultTemplate.docx
@@ -124,6 +124,7 @@
     <w:p>
       <w:pPr>
         <w:pStyle w:val="NoSpacing"/>
+        <w:jc w:val="center"/>
         <w:rPr>
           <w:rFonts w:ascii="Times New Roman" w:hAnsi="Times New Roman" w:cs="Times New Roman"/>
           <w:sz w:val="20"/>
@@ -141,6 +142,8 @@
           <w:szCs w:val="20"/>
         </w:rPr>
       </w:pPr>
+      <w:bookmarkStart w:id="0" w:name="_GoBack"/>
+      <w:bookmarkEnd w:id="0"/>
     </w:p>
     <w:tbl>
       <w:tblPr>
@@ -1052,20 +1055,11 @@
         </w:rPr>
       </w:pPr>
     </w:p>
-    <w:p>
-      <w:pPr>
-        <w:pStyle w:val="NoSpacing"/>
-        <w:rPr>
-          <w:rFonts w:ascii="Times New Roman" w:hAnsi="Times New Roman" w:cs="Times New Roman"/>
-          <w:lang w:val="bg-BG"/>
-        </w:rPr>
-      </w:pPr>
-    </w:p>
     <w:tbl>
       <w:tblPr>
         <w:tblStyle w:val="TableGrid"/>
-        <w:tblW w:w="5603" w:type="dxa"/>
-        <w:tblInd w:w="7365" w:type="dxa"/>
+        <w:tblW w:w="0" w:type="auto"/>
+        <w:jc w:val="right"/>
         <w:tblBorders>
           <w:top w:val="none" w:sz="0" w:space="0" w:color="auto"/>
           <w:left w:val="none" w:sz="0" w:space="0" w:color="auto"/>
@@ -1077,16 +1071,16 @@
         <w:tblLook w:val="04A0" w:firstRow="1" w:lastRow="0" w:firstColumn="1" w:lastColumn="0" w:noHBand="0" w:noVBand="1"/>
       </w:tblPr>
       <w:tblGrid>
-        <w:gridCol w:w="2558"/>
-        <w:gridCol w:w="3045"/>
+        <w:gridCol w:w="2340"/>
+        <w:gridCol w:w="2785"/>
       </w:tblGrid>
       <w:tr>
         <w:trPr>
-          <w:trHeight w:val="564"/>
+          <w:jc w:val="right"/>
         </w:trPr>
         <w:tc>
           <w:tcPr>
-            <w:tcW w:w="2558" w:type="dxa"/>
+            <w:tcW w:w="2340" w:type="dxa"/>
           </w:tcPr>
           <w:p>
             <w:pPr>
@@ -1110,40 +1104,20 @@
               <w:t>Данъчна основа:</w:t>
             </w:r>
           </w:p>
-          <w:p>
-            <w:pPr>
-              <w:pStyle w:val="NoSpacing"/>
-              <w:rPr>
-                <w:rFonts w:ascii="Times New Roman" w:hAnsi="Times New Roman" w:cs="Times New Roman"/>
-                <w:color w:val="244061" w:themeColor="accent1" w:themeShade="80"/>
-                <w:sz w:val="24"/>
-                <w:szCs w:val="24"/>
-                <w:lang w:val="bg-BG"/>
-              </w:rPr>
-            </w:pPr>
-            <w:r>
-              <w:rPr>
-                <w:rFonts w:ascii="Times New Roman" w:hAnsi="Times New Roman" w:cs="Times New Roman"/>
-                <w:color w:val="244061" w:themeColor="accent1" w:themeShade="80"/>
-                <w:sz w:val="24"/>
-                <w:szCs w:val="24"/>
-                <w:lang w:val="bg-BG"/>
-              </w:rPr>
-              <w:t>ДДС:</w:t>
-            </w:r>
-          </w:p>
         </w:tc>
         <w:tc>
           <w:tcPr>
-            <w:tcW w:w="3045" w:type="dxa"/>
+            <w:tcW w:w="2785" w:type="dxa"/>
           </w:tcPr>
           <w:p>
             <w:pPr>
               <w:pStyle w:val="NoSpacing"/>
               <w:rPr>
                 <w:rFonts w:ascii="Times New Roman" w:hAnsi="Times New Roman" w:cs="Times New Roman"/>
-                <w:sz w:val="24"/>
-                <w:szCs w:val="24"/>
+                <w:color w:val="244061" w:themeColor="accent1" w:themeShade="80"/>
+                <w:sz w:val="24"/>
+                <w:szCs w:val="24"/>
+                <w:lang w:val="bg-BG"/>
               </w:rPr>
             </w:pPr>
             <w:r>
@@ -1154,37 +1128,16 @@
               </w:rPr>
               <w:t>${total}</w:t>
             </w:r>
-          </w:p>
-          <w:p>
-            <w:pPr>
-              <w:pStyle w:val="NoSpacing"/>
-              <w:rPr>
-                <w:rFonts w:ascii="Times New Roman" w:hAnsi="Times New Roman" w:cs="Times New Roman"/>
-                <w:color w:val="244061" w:themeColor="accent1" w:themeShade="80"/>
-                <w:sz w:val="24"/>
-                <w:szCs w:val="24"/>
-              </w:rPr>
-            </w:pPr>
-            <w:r>
-              <w:rPr>
-                <w:rFonts w:ascii="Times New Roman" w:hAnsi="Times New Roman" w:cs="Times New Roman"/>
-                <w:sz w:val="24"/>
-                <w:szCs w:val="24"/>
-              </w:rPr>
-              <w:t>${tax}</w:t>
-            </w:r>
-            <w:bookmarkStart w:id="0" w:name="_GoBack"/>
-            <w:bookmarkEnd w:id="0"/>
           </w:p>
         </w:tc>
       </w:tr>
       <w:tr>
         <w:trPr>
-          <w:trHeight w:val="274"/>
+          <w:jc w:val="right"/>
         </w:trPr>
         <w:tc>
           <w:tcPr>
-            <w:tcW w:w="2558" w:type="dxa"/>
+            <w:tcW w:w="2340" w:type="dxa"/>
           </w:tcPr>
           <w:p>
             <w:pPr>
@@ -1211,7 +1164,7 @@
         </w:tc>
         <w:tc>
           <w:tcPr>
-            <w:tcW w:w="3045" w:type="dxa"/>
+            <w:tcW w:w="2785" w:type="dxa"/>
           </w:tcPr>
           <w:p>
             <w:pPr>
@@ -1247,14 +1200,6 @@
                 <w:szCs w:val="24"/>
               </w:rPr>
               <w:t>}</w:t>
-            </w:r>
-            <w:r>
-              <w:rPr>
-                <w:rFonts w:ascii="Times New Roman" w:hAnsi="Times New Roman" w:cs="Times New Roman"/>
-                <w:sz w:val="24"/>
-                <w:szCs w:val="24"/>
-              </w:rPr>
-              <w:t xml:space="preserve"> ${currency}</w:t>
             </w:r>
           </w:p>
         </w:tc>
@@ -2827,7 +2772,7 @@
 </file>
 
 <file path=customXml/itemProps1.xml><?xml version="1.0" encoding="utf-8"?>
-<ds:datastoreItem xmlns:ds="http://schemas.openxmlformats.org/officeDocument/2006/customXml" ds:itemID="{975C1680-EB87-477D-AB41-28DFD6933953}">
+<ds:datastoreItem xmlns:ds="http://schemas.openxmlformats.org/officeDocument/2006/customXml" ds:itemID="{0FE428B2-0C42-49D8-BD85-6688FAC7881B}">
   <ds:schemaRefs>
     <ds:schemaRef ds:uri="http://schemas.openxmlformats.org/officeDocument/2006/bibliography"/>
   </ds:schemaRefs>

</xml_diff>

<commit_message>
Added proper placeholders to default template, added getTemplateNames method to TemplateController
</commit_message>
<xml_diff>
--- a/defaultTemplate.docx
+++ b/defaultTemplate.docx
@@ -142,8 +142,6 @@
           <w:szCs w:val="20"/>
         </w:rPr>
       </w:pPr>
-      <w:bookmarkStart w:id="0" w:name="_GoBack"/>
-      <w:bookmarkEnd w:id="0"/>
     </w:p>
     <w:tbl>
       <w:tblPr>
@@ -362,25 +360,7 @@
                 <w:sz w:val="24"/>
                 <w:szCs w:val="24"/>
               </w:rPr>
-              <w:t>${</w:t>
-            </w:r>
-            <w:proofErr w:type="spellStart"/>
-            <w:r>
-              <w:rPr>
-                <w:rFonts w:ascii="Times New Roman" w:hAnsi="Times New Roman" w:cs="Times New Roman"/>
-                <w:sz w:val="24"/>
-                <w:szCs w:val="24"/>
-              </w:rPr>
-              <w:t>recipient.address</w:t>
-            </w:r>
-            <w:proofErr w:type="spellEnd"/>
-            <w:r>
-              <w:rPr>
-                <w:rFonts w:ascii="Times New Roman" w:hAnsi="Times New Roman" w:cs="Times New Roman"/>
-                <w:sz w:val="24"/>
-                <w:szCs w:val="24"/>
-              </w:rPr>
-              <w:t>}</w:t>
+              <w:t>${recipient.address}</w:t>
             </w:r>
           </w:p>
         </w:tc>
@@ -423,25 +403,7 @@
                 <w:sz w:val="24"/>
                 <w:szCs w:val="24"/>
               </w:rPr>
-              <w:t>${</w:t>
-            </w:r>
-            <w:proofErr w:type="spellStart"/>
-            <w:r>
-              <w:rPr>
-                <w:rFonts w:ascii="Times New Roman" w:hAnsi="Times New Roman" w:cs="Times New Roman"/>
-                <w:sz w:val="24"/>
-                <w:szCs w:val="24"/>
-              </w:rPr>
-              <w:t>sender.address</w:t>
-            </w:r>
-            <w:proofErr w:type="spellEnd"/>
-            <w:r>
-              <w:rPr>
-                <w:rFonts w:ascii="Times New Roman" w:hAnsi="Times New Roman" w:cs="Times New Roman"/>
-                <w:sz w:val="24"/>
-                <w:szCs w:val="24"/>
-              </w:rPr>
-              <w:t>}</w:t>
+              <w:t>${sender.address}</w:t>
             </w:r>
           </w:p>
         </w:tc>
@@ -488,25 +450,7 @@
                 <w:sz w:val="24"/>
                 <w:szCs w:val="24"/>
               </w:rPr>
-              <w:t>${</w:t>
-            </w:r>
-            <w:proofErr w:type="spellStart"/>
-            <w:r>
-              <w:rPr>
-                <w:rFonts w:ascii="Times New Roman" w:hAnsi="Times New Roman" w:cs="Times New Roman"/>
-                <w:sz w:val="24"/>
-                <w:szCs w:val="24"/>
-              </w:rPr>
-              <w:t>recipient.eik</w:t>
-            </w:r>
-            <w:proofErr w:type="spellEnd"/>
-            <w:r>
-              <w:rPr>
-                <w:rFonts w:ascii="Times New Roman" w:hAnsi="Times New Roman" w:cs="Times New Roman"/>
-                <w:sz w:val="24"/>
-                <w:szCs w:val="24"/>
-              </w:rPr>
-              <w:t>}</w:t>
+              <w:t>${recipient.eik}</w:t>
             </w:r>
           </w:p>
         </w:tc>
@@ -549,25 +493,7 @@
                 <w:sz w:val="24"/>
                 <w:szCs w:val="24"/>
               </w:rPr>
-              <w:t>${</w:t>
-            </w:r>
-            <w:proofErr w:type="spellStart"/>
-            <w:r>
-              <w:rPr>
-                <w:rFonts w:ascii="Times New Roman" w:hAnsi="Times New Roman" w:cs="Times New Roman"/>
-                <w:sz w:val="24"/>
-                <w:szCs w:val="24"/>
-              </w:rPr>
-              <w:t>sender.eik</w:t>
-            </w:r>
-            <w:proofErr w:type="spellEnd"/>
-            <w:r>
-              <w:rPr>
-                <w:rFonts w:ascii="Times New Roman" w:hAnsi="Times New Roman" w:cs="Times New Roman"/>
-                <w:sz w:val="24"/>
-                <w:szCs w:val="24"/>
-              </w:rPr>
-              <w:t>}</w:t>
+              <w:t>${sender.eik}</w:t>
             </w:r>
           </w:p>
         </w:tc>
@@ -702,25 +628,7 @@
                 <w:sz w:val="24"/>
                 <w:szCs w:val="24"/>
               </w:rPr>
-              <w:t>${</w:t>
-            </w:r>
-            <w:proofErr w:type="spellStart"/>
-            <w:r>
-              <w:rPr>
-                <w:rFonts w:ascii="Times New Roman" w:hAnsi="Times New Roman" w:cs="Times New Roman"/>
-                <w:sz w:val="24"/>
-                <w:szCs w:val="24"/>
-              </w:rPr>
-              <w:t>recipient.mol</w:t>
-            </w:r>
-            <w:proofErr w:type="spellEnd"/>
-            <w:r>
-              <w:rPr>
-                <w:rFonts w:ascii="Times New Roman" w:hAnsi="Times New Roman" w:cs="Times New Roman"/>
-                <w:sz w:val="24"/>
-                <w:szCs w:val="24"/>
-              </w:rPr>
-              <w:t>}</w:t>
+              <w:t>${recipient.mol}</w:t>
             </w:r>
           </w:p>
         </w:tc>
@@ -763,25 +671,7 @@
                 <w:sz w:val="24"/>
                 <w:szCs w:val="24"/>
               </w:rPr>
-              <w:t>${</w:t>
-            </w:r>
-            <w:proofErr w:type="spellStart"/>
-            <w:r>
-              <w:rPr>
-                <w:rFonts w:ascii="Times New Roman" w:hAnsi="Times New Roman" w:cs="Times New Roman"/>
-                <w:sz w:val="24"/>
-                <w:szCs w:val="24"/>
-              </w:rPr>
-              <w:t>sender.mol</w:t>
-            </w:r>
-            <w:proofErr w:type="spellEnd"/>
-            <w:r>
-              <w:rPr>
-                <w:rFonts w:ascii="Times New Roman" w:hAnsi="Times New Roman" w:cs="Times New Roman"/>
-                <w:sz w:val="24"/>
-                <w:szCs w:val="24"/>
-              </w:rPr>
-              <w:t>}</w:t>
+              <w:t>${sender.mol}</w:t>
             </w:r>
           </w:p>
         </w:tc>
@@ -1055,11 +945,22 @@
         </w:rPr>
       </w:pPr>
     </w:p>
+    <w:p>
+      <w:pPr>
+        <w:pStyle w:val="NoSpacing"/>
+        <w:rPr>
+          <w:rFonts w:ascii="Times New Roman" w:hAnsi="Times New Roman" w:cs="Times New Roman"/>
+          <w:lang w:val="bg-BG"/>
+        </w:rPr>
+      </w:pPr>
+      <w:bookmarkStart w:id="0" w:name="_GoBack"/>
+      <w:bookmarkEnd w:id="0"/>
+    </w:p>
     <w:tbl>
       <w:tblPr>
         <w:tblStyle w:val="TableGrid"/>
         <w:tblW w:w="0" w:type="auto"/>
-        <w:jc w:val="right"/>
+        <w:tblInd w:w="7395" w:type="dxa"/>
         <w:tblBorders>
           <w:top w:val="none" w:sz="0" w:space="0" w:color="auto"/>
           <w:left w:val="none" w:sz="0" w:space="0" w:color="auto"/>
@@ -1075,9 +976,6 @@
         <w:gridCol w:w="2785"/>
       </w:tblGrid>
       <w:tr>
-        <w:trPr>
-          <w:jc w:val="right"/>
-        </w:trPr>
         <w:tc>
           <w:tcPr>
             <w:tcW w:w="2340" w:type="dxa"/>
@@ -1104,6 +1002,27 @@
               <w:t>Данъчна основа:</w:t>
             </w:r>
           </w:p>
+          <w:p>
+            <w:pPr>
+              <w:pStyle w:val="NoSpacing"/>
+              <w:rPr>
+                <w:rFonts w:ascii="Times New Roman" w:hAnsi="Times New Roman" w:cs="Times New Roman"/>
+                <w:color w:val="244061" w:themeColor="accent1" w:themeShade="80"/>
+                <w:sz w:val="24"/>
+                <w:szCs w:val="24"/>
+              </w:rPr>
+            </w:pPr>
+            <w:r>
+              <w:rPr>
+                <w:rFonts w:ascii="Times New Roman" w:hAnsi="Times New Roman" w:cs="Times New Roman"/>
+                <w:color w:val="244061" w:themeColor="accent1" w:themeShade="80"/>
+                <w:sz w:val="24"/>
+                <w:szCs w:val="24"/>
+                <w:lang w:val="bg-BG"/>
+              </w:rPr>
+              <w:t>ДДС:</w:t>
+            </w:r>
+          </w:p>
         </w:tc>
         <w:tc>
           <w:tcPr>
@@ -1114,10 +1033,8 @@
               <w:pStyle w:val="NoSpacing"/>
               <w:rPr>
                 <w:rFonts w:ascii="Times New Roman" w:hAnsi="Times New Roman" w:cs="Times New Roman"/>
-                <w:color w:val="244061" w:themeColor="accent1" w:themeShade="80"/>
-                <w:sz w:val="24"/>
-                <w:szCs w:val="24"/>
-                <w:lang w:val="bg-BG"/>
+                <w:sz w:val="24"/>
+                <w:szCs w:val="24"/>
               </w:rPr>
             </w:pPr>
             <w:r>
@@ -1127,14 +1044,31 @@
                 <w:szCs w:val="24"/>
               </w:rPr>
               <w:t>${total}</w:t>
+            </w:r>
+          </w:p>
+          <w:p>
+            <w:pPr>
+              <w:pStyle w:val="NoSpacing"/>
+              <w:rPr>
+                <w:rFonts w:ascii="Times New Roman" w:hAnsi="Times New Roman" w:cs="Times New Roman"/>
+                <w:color w:val="244061" w:themeColor="accent1" w:themeShade="80"/>
+                <w:sz w:val="24"/>
+                <w:szCs w:val="24"/>
+                <w:lang w:val="bg-BG"/>
+              </w:rPr>
+            </w:pPr>
+            <w:r>
+              <w:rPr>
+                <w:rFonts w:ascii="Times New Roman" w:hAnsi="Times New Roman" w:cs="Times New Roman"/>
+                <w:sz w:val="24"/>
+                <w:szCs w:val="24"/>
+              </w:rPr>
+              <w:t>${tax}</w:t>
             </w:r>
           </w:p>
         </w:tc>
       </w:tr>
       <w:tr>
-        <w:trPr>
-          <w:jc w:val="right"/>
-        </w:trPr>
         <w:tc>
           <w:tcPr>
             <w:tcW w:w="2340" w:type="dxa"/>
@@ -1181,25 +1115,15 @@
                 <w:sz w:val="24"/>
                 <w:szCs w:val="24"/>
               </w:rPr>
-              <w:t>${</w:t>
-            </w:r>
-            <w:proofErr w:type="spellStart"/>
-            <w:r>
-              <w:rPr>
-                <w:rFonts w:ascii="Times New Roman" w:hAnsi="Times New Roman" w:cs="Times New Roman"/>
-                <w:sz w:val="24"/>
-                <w:szCs w:val="24"/>
-              </w:rPr>
-              <w:t>withVAT</w:t>
-            </w:r>
-            <w:proofErr w:type="spellEnd"/>
-            <w:r>
-              <w:rPr>
-                <w:rFonts w:ascii="Times New Roman" w:hAnsi="Times New Roman" w:cs="Times New Roman"/>
-                <w:sz w:val="24"/>
-                <w:szCs w:val="24"/>
-              </w:rPr>
-              <w:t>}</w:t>
+              <w:t>${withVAT}</w:t>
+            </w:r>
+            <w:r>
+              <w:rPr>
+                <w:rFonts w:ascii="Times New Roman" w:hAnsi="Times New Roman" w:cs="Times New Roman"/>
+                <w:sz w:val="24"/>
+                <w:szCs w:val="24"/>
+              </w:rPr>
+              <w:t xml:space="preserve"> ${currency}</w:t>
             </w:r>
           </w:p>
         </w:tc>
@@ -1257,25 +1181,7 @@
                 <w:sz w:val="24"/>
                 <w:szCs w:val="24"/>
               </w:rPr>
-              <w:t>${</w:t>
-            </w:r>
-            <w:proofErr w:type="spellStart"/>
-            <w:r>
-              <w:rPr>
-                <w:rFonts w:ascii="Times New Roman" w:hAnsi="Times New Roman" w:cs="Times New Roman"/>
-                <w:sz w:val="24"/>
-                <w:szCs w:val="24"/>
-              </w:rPr>
-              <w:t>recipient.mol</w:t>
-            </w:r>
-            <w:proofErr w:type="spellEnd"/>
-            <w:r>
-              <w:rPr>
-                <w:rFonts w:ascii="Times New Roman" w:hAnsi="Times New Roman" w:cs="Times New Roman"/>
-                <w:sz w:val="24"/>
-                <w:szCs w:val="24"/>
-              </w:rPr>
-              <w:t>}</w:t>
+              <w:t>${recipient.mol}</w:t>
             </w:r>
           </w:p>
         </w:tc>
@@ -1312,25 +1218,7 @@
                 <w:sz w:val="24"/>
                 <w:szCs w:val="24"/>
               </w:rPr>
-              <w:t>${</w:t>
-            </w:r>
-            <w:proofErr w:type="spellStart"/>
-            <w:r>
-              <w:rPr>
-                <w:rFonts w:ascii="Times New Roman" w:hAnsi="Times New Roman" w:cs="Times New Roman"/>
-                <w:sz w:val="24"/>
-                <w:szCs w:val="24"/>
-              </w:rPr>
-              <w:t>sender.mol</w:t>
-            </w:r>
-            <w:proofErr w:type="spellEnd"/>
-            <w:r>
-              <w:rPr>
-                <w:rFonts w:ascii="Times New Roman" w:hAnsi="Times New Roman" w:cs="Times New Roman"/>
-                <w:sz w:val="24"/>
-                <w:szCs w:val="24"/>
-              </w:rPr>
-              <w:t>}</w:t>
+              <w:t>${sender.mol}</w:t>
             </w:r>
           </w:p>
         </w:tc>
@@ -2772,7 +2660,7 @@
 </file>
 
 <file path=customXml/itemProps1.xml><?xml version="1.0" encoding="utf-8"?>
-<ds:datastoreItem xmlns:ds="http://schemas.openxmlformats.org/officeDocument/2006/customXml" ds:itemID="{0FE428B2-0C42-49D8-BD85-6688FAC7881B}">
+<ds:datastoreItem xmlns:ds="http://schemas.openxmlformats.org/officeDocument/2006/customXml" ds:itemID="{D30E4EBA-6FFA-4DCF-A52F-95549D170E5E}">
   <ds:schemaRefs>
     <ds:schemaRef ds:uri="http://schemas.openxmlformats.org/officeDocument/2006/bibliography"/>
   </ds:schemaRefs>

</xml_diff>

<commit_message>
Added percent sign to VAT on default template.
</commit_message>
<xml_diff>
--- a/defaultTemplate.docx
+++ b/defaultTemplate.docx
@@ -953,8 +953,6 @@
           <w:lang w:val="bg-BG"/>
         </w:rPr>
       </w:pPr>
-      <w:bookmarkStart w:id="0" w:name="_GoBack"/>
-      <w:bookmarkEnd w:id="0"/>
     </w:p>
     <w:tbl>
       <w:tblPr>
@@ -1065,6 +1063,16 @@
               </w:rPr>
               <w:t>${tax}</w:t>
             </w:r>
+            <w:r>
+              <w:rPr>
+                <w:rFonts w:ascii="Times New Roman" w:hAnsi="Times New Roman" w:cs="Times New Roman"/>
+                <w:sz w:val="24"/>
+                <w:szCs w:val="24"/>
+              </w:rPr>
+              <w:t xml:space="preserve"> %</w:t>
+            </w:r>
+            <w:bookmarkStart w:id="0" w:name="_GoBack"/>
+            <w:bookmarkEnd w:id="0"/>
           </w:p>
         </w:tc>
       </w:tr>
@@ -2660,7 +2668,7 @@
 </file>
 
 <file path=customXml/itemProps1.xml><?xml version="1.0" encoding="utf-8"?>
-<ds:datastoreItem xmlns:ds="http://schemas.openxmlformats.org/officeDocument/2006/customXml" ds:itemID="{D30E4EBA-6FFA-4DCF-A52F-95549D170E5E}">
+<ds:datastoreItem xmlns:ds="http://schemas.openxmlformats.org/officeDocument/2006/customXml" ds:itemID="{EDCAC1EB-7ACF-4A99-B95B-7E0E2BD36C56}">
   <ds:schemaRefs>
     <ds:schemaRef ds:uri="http://schemas.openxmlformats.org/officeDocument/2006/bibliography"/>
   </ds:schemaRefs>

</xml_diff>